<commit_message>
subiendo boton, para probar la vista en pdf y la vista del primer documento
</commit_message>
<xml_diff>
--- a/public/oficios-plantillas/transitoysecretariadecomunicacionesytransporte-direcciongeneraldetransitodelestado.docx
+++ b/public/oficios-plantillas/transitoysecretariadecomunicacionesytransporte-direcciongeneraldetransitodelestado.docx
@@ -22,21 +22,64 @@
           <w:rFonts w:ascii="Neo Sans Pro" w:hAnsi="Neo Sans Pro"/>
           <w:b/>
         </w:rPr>
-        <w:t>${</w:t>
-      </w:r>
-      <w:proofErr w:type="spellStart"/>
-      <w:r>
-        <w:rPr>
-          <w:rFonts w:ascii="Neo Sans Pro" w:hAnsi="Neo Sans Pro"/>
-          <w:b/>
-        </w:rPr>
-        <w:t>nombreDestinatario</w:t>
-      </w:r>
-      <w:proofErr w:type="spellEnd"/>
-      <w:r>
-        <w:rPr>
-          <w:rFonts w:ascii="Neo Sans Pro" w:hAnsi="Neo Sans Pro"/>
-          <w:b/>
+        <w:t>${nombreDestinatario}</w:t>
+      </w:r>
+    </w:p>
+    <w:p>
+      <w:pPr>
+        <w:spacing w:after="0" w:line="240" w:lineRule="auto"/>
+        <w:jc w:val="both"/>
+        <w:rPr>
+          <w:rFonts w:ascii="Neo Sans Pro" w:hAnsi="Neo Sans Pro"/>
+          <w:b/>
+        </w:rPr>
+      </w:pPr>
+      <w:r>
+        <w:rPr>
+          <w:rFonts w:ascii="Neo Sans Pro" w:hAnsi="Neo Sans Pro"/>
+          <w:b/>
+        </w:rPr>
+        <w:t>Dirección General de Transito del Estado</w:t>
+      </w:r>
+    </w:p>
+    <w:p>
+      <w:pPr>
+        <w:spacing w:after="0" w:line="240" w:lineRule="auto"/>
+        <w:jc w:val="both"/>
+        <w:rPr>
+          <w:rFonts w:ascii="Neo Sans Pro" w:hAnsi="Neo Sans Pro"/>
+        </w:rPr>
+      </w:pPr>
+    </w:p>
+    <w:p>
+      <w:pPr>
+        <w:spacing w:after="0" w:line="240" w:lineRule="auto"/>
+        <w:jc w:val="both"/>
+        <w:rPr>
+          <w:rFonts w:ascii="Neo Sans Pro" w:hAnsi="Neo Sans Pro"/>
+        </w:rPr>
+      </w:pPr>
+      <w:r>
+        <w:rPr>
+          <w:rFonts w:ascii="Neo Sans Pro" w:hAnsi="Neo Sans Pro"/>
+        </w:rPr>
+        <w:t>Xalapa, Ver.,</w:t>
+      </w:r>
+      <w:r>
+        <w:rPr>
+          <w:rFonts w:ascii="Neo Sans Pro" w:hAnsi="Neo Sans Pro"/>
+        </w:rPr>
+        <w:t>${fecha</w:t>
+      </w:r>
+      <w:r>
+        <w:rPr>
+          <w:rFonts w:ascii="Neo Sans Pro" w:hAnsi="Neo Sans Pro"/>
+        </w:rPr>
+        <w:t>Hoy</w:t>
+      </w:r>
+      <w:r>
+        <w:rPr>
+          <w:rFonts w:ascii="Neo Sans Pro" w:hAnsi="Neo Sans Pro"/>
         </w:rPr>
         <w:t>}</w:t>
       </w:r>
@@ -47,87 +90,6 @@
         <w:jc w:val="both"/>
         <w:rPr>
           <w:rFonts w:ascii="Neo Sans Pro" w:hAnsi="Neo Sans Pro"/>
-          <w:b/>
-        </w:rPr>
-      </w:pPr>
-      <w:r>
-        <w:rPr>
-          <w:rFonts w:ascii="Neo Sans Pro" w:hAnsi="Neo Sans Pro"/>
-          <w:b/>
-        </w:rPr>
-        <w:t>Dirección General de Transito del Estado</w:t>
-      </w:r>
-    </w:p>
-    <w:p>
-      <w:pPr>
-        <w:spacing w:after="0" w:line="240" w:lineRule="auto"/>
-        <w:jc w:val="both"/>
-        <w:rPr>
-          <w:rFonts w:ascii="Neo Sans Pro" w:hAnsi="Neo Sans Pro"/>
-        </w:rPr>
-      </w:pPr>
-    </w:p>
-    <w:p>
-      <w:pPr>
-        <w:spacing w:after="0" w:line="240" w:lineRule="auto"/>
-        <w:jc w:val="both"/>
-        <w:rPr>
-          <w:rFonts w:ascii="Neo Sans Pro" w:hAnsi="Neo Sans Pro"/>
-        </w:rPr>
-      </w:pPr>
-      <w:r>
-        <w:rPr>
-          <w:rFonts w:ascii="Neo Sans Pro" w:hAnsi="Neo Sans Pro"/>
-        </w:rPr>
-        <w:t>Xalapa, Ver.</w:t>
-      </w:r>
-      <w:proofErr w:type="gramStart"/>
-      <w:r>
-        <w:rPr>
-          <w:rFonts w:ascii="Neo Sans Pro" w:hAnsi="Neo Sans Pro"/>
-        </w:rPr>
-        <w:t>,</w:t>
-      </w:r>
-      <w:r>
-        <w:rPr>
-          <w:rFonts w:ascii="Neo Sans Pro" w:hAnsi="Neo Sans Pro"/>
-        </w:rPr>
-        <w:t>$</w:t>
-      </w:r>
-      <w:proofErr w:type="gramEnd"/>
-      <w:r>
-        <w:rPr>
-          <w:rFonts w:ascii="Neo Sans Pro" w:hAnsi="Neo Sans Pro"/>
-        </w:rPr>
-        <w:t>{</w:t>
-      </w:r>
-      <w:proofErr w:type="spellStart"/>
-      <w:r>
-        <w:rPr>
-          <w:rFonts w:ascii="Neo Sans Pro" w:hAnsi="Neo Sans Pro"/>
-        </w:rPr>
-        <w:t>fecha</w:t>
-      </w:r>
-      <w:r>
-        <w:rPr>
-          <w:rFonts w:ascii="Neo Sans Pro" w:hAnsi="Neo Sans Pro"/>
-        </w:rPr>
-        <w:t>Hoy</w:t>
-      </w:r>
-      <w:proofErr w:type="spellEnd"/>
-      <w:r>
-        <w:rPr>
-          <w:rFonts w:ascii="Neo Sans Pro" w:hAnsi="Neo Sans Pro"/>
-        </w:rPr>
-        <w:t>}</w:t>
-      </w:r>
-    </w:p>
-    <w:p>
-      <w:pPr>
-        <w:spacing w:after="0" w:line="240" w:lineRule="auto"/>
-        <w:jc w:val="both"/>
-        <w:rPr>
-          <w:rFonts w:ascii="Neo Sans Pro" w:hAnsi="Neo Sans Pro"/>
         </w:rPr>
       </w:pPr>
     </w:p>
@@ -149,21 +111,7 @@
         <w:rPr>
           <w:rFonts w:ascii="Neo Sans Pro" w:hAnsi="Neo Sans Pro"/>
         </w:rPr>
-        <w:t>${</w:t>
-      </w:r>
-      <w:proofErr w:type="spellStart"/>
-      <w:r>
-        <w:rPr>
-          <w:rFonts w:ascii="Neo Sans Pro" w:hAnsi="Neo Sans Pro"/>
-        </w:rPr>
-        <w:t>numCarpeta</w:t>
-      </w:r>
-      <w:proofErr w:type="spellEnd"/>
-      <w:r>
-        <w:rPr>
-          <w:rFonts w:ascii="Neo Sans Pro" w:hAnsi="Neo Sans Pro"/>
-        </w:rPr>
-        <w:t>}</w:t>
+        <w:t>${numCarpeta}</w:t>
       </w:r>
     </w:p>
     <w:p>
@@ -187,39 +135,7 @@
           <w:rFonts w:ascii="Neo Sans Pro" w:hAnsi="Neo Sans Pro"/>
           <w:b/>
         </w:rPr>
-        <w:t>${</w:t>
-      </w:r>
-      <w:proofErr w:type="spellStart"/>
-      <w:r>
-        <w:rPr>
-          <w:rFonts w:ascii="Neo Sans Pro" w:hAnsi="Neo Sans Pro"/>
-          <w:b/>
-        </w:rPr>
-        <w:t>numOficio</w:t>
-      </w:r>
-      <w:proofErr w:type="spellEnd"/>
-      <w:r>
-        <w:rPr>
-          <w:rFonts w:ascii="Neo Sans Pro" w:hAnsi="Neo Sans Pro"/>
-          <w:b/>
-        </w:rPr>
-        <w:t>}/${</w:t>
-      </w:r>
-      <w:proofErr w:type="spellStart"/>
-      <w:r>
-        <w:rPr>
-          <w:rFonts w:ascii="Neo Sans Pro" w:hAnsi="Neo Sans Pro"/>
-          <w:b/>
-        </w:rPr>
-        <w:t>anio</w:t>
-      </w:r>
-      <w:proofErr w:type="spellEnd"/>
-      <w:r>
-        <w:rPr>
-          <w:rFonts w:ascii="Neo Sans Pro" w:hAnsi="Neo Sans Pro"/>
-          <w:b/>
-        </w:rPr>
-        <w:t>}</w:t>
+        <w:t>${numOficio}/${anio}</w:t>
       </w:r>
     </w:p>
     <w:p>
@@ -282,23 +198,7 @@
           <w:rFonts w:ascii="Neo Sans Pro" w:hAnsi="Neo Sans Pro" w:cs="Arial"/>
           <w:b/>
         </w:rPr>
-        <w:t>${</w:t>
-      </w:r>
-      <w:proofErr w:type="spellStart"/>
-      <w:r>
-        <w:rPr>
-          <w:rFonts w:ascii="Neo Sans Pro" w:hAnsi="Neo Sans Pro" w:cs="Arial"/>
-          <w:b/>
-        </w:rPr>
-        <w:t>articulos</w:t>
-      </w:r>
-      <w:proofErr w:type="spellEnd"/>
-      <w:r>
-        <w:rPr>
-          <w:rFonts w:ascii="Neo Sans Pro" w:hAnsi="Neo Sans Pro" w:cs="Arial"/>
-          <w:b/>
-        </w:rPr>
-        <w:t>}</w:t>
+        <w:t>${articulos}</w:t>
       </w:r>
       <w:r>
         <w:rPr>
@@ -325,801 +225,374 @@
         </w:rPr>
         <w:tab/>
       </w:r>
+    </w:p>
+    <w:p>
+      <w:pPr>
+        <w:spacing w:after="0" w:line="240" w:lineRule="auto"/>
+        <w:jc w:val="both"/>
+        <w:rPr>
+          <w:rFonts w:ascii="Neo Sans Pro" w:hAnsi="Neo Sans Pro"/>
+          <w:lang w:val="es-ES"/>
+        </w:rPr>
+      </w:pPr>
+      <w:r>
+        <w:rPr>
+          <w:rFonts w:ascii="Neo Sans Pro" w:hAnsi="Neo Sans Pro" w:cs="Tahoma"/>
+        </w:rPr>
+        <w:t>El Protocolo Homologado para la Búsqueda de Personas Desaparecidas y la Investigación del Delito de Desaparición Forzada;</w:t>
+      </w:r>
+      <w:r>
+        <w:rPr>
+          <w:rFonts w:ascii="Neo Sans Pro" w:hAnsi="Neo Sans Pro" w:cs="Arial"/>
+        </w:rPr>
+        <w:t xml:space="preserve"> los acuerdos 025/2011, 01/2013, 023/2013, emitidos por el Procurador General de Justicia del Estado;</w:t>
+      </w:r>
+      <w:r>
+        <w:rPr>
+          <w:rFonts w:ascii="Neo Sans Pro" w:hAnsi="Neo Sans Pro" w:cs="Arial"/>
+        </w:rPr>
+        <w:t xml:space="preserve"> acuerdo General número 07/2017 signado por el Fiscal General del Estado de Veracruz</w:t>
+      </w:r>
+      <w:r>
+        <w:rPr>
+          <w:rFonts w:ascii="Neo Sans Pro" w:hAnsi="Neo Sans Pro" w:cs="Tahoma"/>
+          <w:szCs w:val="24"/>
+        </w:rPr>
+        <w:t xml:space="preserve">; </w:t>
+      </w:r>
+      <w:r>
+        <w:rPr>
+          <w:rFonts w:ascii="Neo Sans Pro" w:hAnsi="Neo Sans Pro" w:cs="Tahoma"/>
+        </w:rPr>
+        <w:t>I, II, V, VI y XVII, de la Declaración Americana de los Derechos y Deberes del Hombre; 1, 2, 3, 7 y 8 de la Declaración Universal de Derechos Humanos; 1, 3, 6 numero 1; 9 numero 1; 27 y 26 del Pacto Internacional de Derechos Civiles y Políticos; 3 y 5 del Pacto Internacional de Derechos Económicos, Sociales y Culturales; 8, 27 núm. 1, 9, 24 y 25 de la Convención Americana sobre Derechos Humanos, “Pacto San José”; 1, 8</w:t>
+      </w:r>
+      <w:r>
+        <w:rPr>
+          <w:rFonts w:ascii="Neo Sans Pro" w:hAnsi="Neo Sans Pro" w:cs="Tahoma"/>
+        </w:rPr>
+        <w:t xml:space="preserve">, 12 incisos a) y b) y 27) de </w:t>
+      </w:r>
+      <w:r>
+        <w:rPr>
+          <w:rFonts w:ascii="Neo Sans Pro" w:hAnsi="Neo Sans Pro" w:cs="Tahoma"/>
+        </w:rPr>
+        <w:t>los Principios y directrices básicas sobre el derecho de las víctima</w:t>
+      </w:r>
+      <w:r>
+        <w:rPr>
+          <w:rFonts w:ascii="Neo Sans Pro" w:hAnsi="Neo Sans Pro" w:cs="Tahoma"/>
+        </w:rPr>
+        <w:t>s</w:t>
+      </w:r>
+      <w:r>
+        <w:rPr>
+          <w:rFonts w:ascii="Neo Sans Pro" w:hAnsi="Neo Sans Pro" w:cs="Tahoma"/>
+        </w:rPr>
+        <w:t xml:space="preserve"> de violaciones manifiestas de las normas Internacionales de Derechos Humanos y de violaciones graves del derecho internacional humanitario a interponer recursos y obtener reparaciones; 1, 2 y 3 de la Declaración Sobre los Principios Fundamentales  de justicia para las víctimas del delito y del abuso de poder</w:t>
+      </w:r>
+      <w:r>
+        <w:rPr>
+          <w:rFonts w:ascii="Neo Sans Pro" w:hAnsi="Neo Sans Pro" w:cs="Tahoma"/>
+          <w:szCs w:val="24"/>
+        </w:rPr>
+        <w:t>; así como el artículo 7 Fracción X, de la Ley General de Victimas</w:t>
+      </w:r>
+      <w:r>
+        <w:rPr>
+          <w:rFonts w:ascii="Neo Sans Pro" w:hAnsi="Neo Sans Pro"/>
+          <w:lang w:val="es-ES"/>
+        </w:rPr>
+        <w:t>, le solicito su colaboración para con esta Representación Social, en la búsqueda, localización y presentación</w:t>
+      </w:r>
+      <w:r>
+        <w:rPr>
+          <w:rFonts w:ascii="Neo Sans Pro" w:hAnsi="Neo Sans Pro"/>
+          <w:lang w:val="es-ES"/>
+        </w:rPr>
+        <w:t xml:space="preserve"> ante esta Representación Social</w:t>
+      </w:r>
+      <w:r>
+        <w:rPr>
+          <w:rFonts w:ascii="Neo Sans Pro" w:hAnsi="Neo Sans Pro"/>
+          <w:lang w:val="es-ES"/>
+        </w:rPr>
+        <w:t xml:space="preserve"> </w:t>
+      </w:r>
+      <w:r>
+        <w:rPr>
+          <w:rFonts w:ascii="Neo Sans Pro" w:hAnsi="Neo Sans Pro"/>
+          <w:lang w:val="es-ES"/>
+        </w:rPr>
+        <w:t xml:space="preserve">del ciudadano </w:t>
+      </w:r>
+      <w:r>
+        <w:rPr>
+          <w:rFonts w:ascii="Neo Sans Pro" w:hAnsi="Neo Sans Pro"/>
+          <w:b/>
+          <w:lang w:val="es-ES"/>
+        </w:rPr>
+        <w:t>${nombreDesaparecido}</w:t>
+      </w:r>
+      <w:r>
+        <w:rPr>
+          <w:rFonts w:ascii="Neo Sans Pro" w:hAnsi="Neo Sans Pro"/>
+          <w:lang w:val="es-ES"/>
+        </w:rPr>
+        <w:t>, quien se encuentra desaparecido, siendo visto por última vez en</w:t>
+      </w:r>
+      <w:r>
+        <w:rPr>
+          <w:rFonts w:ascii="Neo Sans Pro" w:hAnsi="Neo Sans Pro"/>
+          <w:lang w:val="es-ES"/>
+        </w:rPr>
+        <w:t xml:space="preserve"> </w:t>
+      </w:r>
+      <w:r>
+        <w:rPr>
+          <w:rFonts w:ascii="Neo Sans Pro" w:hAnsi="Neo Sans Pro"/>
+          <w:b/>
+          <w:lang w:val="es-ES"/>
+        </w:rPr>
+        <w:t>${</w:t>
+      </w:r>
+      <w:r>
+        <w:rPr>
+          <w:rFonts w:ascii="Neo Sans Pro" w:hAnsi="Neo Sans Pro"/>
+          <w:b/>
+          <w:lang w:val="es-ES"/>
+        </w:rPr>
+        <w:t>lugarVisto</w:t>
+      </w:r>
+      <w:r>
+        <w:rPr>
+          <w:rFonts w:ascii="Neo Sans Pro" w:hAnsi="Neo Sans Pro"/>
+          <w:b/>
+          <w:lang w:val="es-ES"/>
+        </w:rPr>
+        <w:t>}</w:t>
+      </w:r>
+      <w:r>
+        <w:rPr>
+          <w:rFonts w:ascii="Neo Sans Pro" w:hAnsi="Neo Sans Pro"/>
+          <w:lang w:val="es-ES"/>
+        </w:rPr>
+        <w:t xml:space="preserve">, el día </w:t>
+      </w:r>
+      <w:r>
+        <w:rPr>
+          <w:rFonts w:ascii="Neo Sans Pro" w:hAnsi="Neo Sans Pro"/>
+          <w:b/>
+          <w:lang w:val="es-ES"/>
+        </w:rPr>
+        <w:t>${fechaVisto}</w:t>
+      </w:r>
+      <w:r>
+        <w:rPr>
+          <w:rFonts w:ascii="Neo Sans Pro" w:hAnsi="Neo Sans Pro"/>
+          <w:lang w:val="es-ES"/>
+        </w:rPr>
+        <w:t xml:space="preserve">, a las </w:t>
+      </w:r>
+      <w:r>
+        <w:rPr>
+          <w:rFonts w:ascii="Neo Sans Pro" w:hAnsi="Neo Sans Pro"/>
+          <w:b/>
+          <w:lang w:val="es-ES"/>
+        </w:rPr>
+        <w:t>${horaVisto}</w:t>
+      </w:r>
+      <w:r>
+        <w:rPr>
+          <w:rFonts w:ascii="Neo Sans Pro" w:hAnsi="Neo Sans Pro"/>
+          <w:lang w:val="es-ES"/>
+        </w:rPr>
+        <w:t xml:space="preserve"> horas, </w:t>
+      </w:r>
+      <w:r>
+        <w:rPr>
+          <w:rFonts w:ascii="Neo Sans Pro" w:hAnsi="Neo Sans Pro"/>
+          <w:lang w:val="es-ES"/>
+        </w:rPr>
+        <w:t xml:space="preserve">así como del vehículo en el que </w:t>
+      </w:r>
+      <w:r>
+        <w:rPr>
+          <w:rFonts w:ascii="Neo Sans Pro" w:hAnsi="Neo Sans Pro"/>
+          <w:lang w:val="es-ES"/>
+        </w:rPr>
+        <w:t xml:space="preserve">viajaba </w:t>
+      </w:r>
+      <w:r>
+        <w:rPr>
+          <w:rFonts w:ascii="Neo Sans Pro" w:hAnsi="Neo Sans Pro"/>
+          <w:lang w:val="es-ES"/>
+        </w:rPr>
+        <w:t>siendo un:</w:t>
+      </w:r>
+      <w:r>
+        <w:rPr>
+          <w:rFonts w:ascii="Neo Sans Pro" w:hAnsi="Neo Sans Pro"/>
+          <w:lang w:val="es-ES"/>
+        </w:rPr>
+        <w:t xml:space="preserve"> </w:t>
+      </w:r>
+      <w:r>
+        <w:rPr>
+          <w:rFonts w:ascii="Neo Sans Pro" w:hAnsi="Neo Sans Pro"/>
+          <w:b/>
+          <w:lang w:val="es-ES"/>
+        </w:rPr>
+        <w:t>(</w:t>
+      </w:r>
+      <w:r>
+        <w:rPr>
+          <w:rFonts w:ascii="Neo Sans Pro" w:hAnsi="Neo Sans Pro"/>
+          <w:b/>
+          <w:lang w:val="es-ES"/>
+        </w:rPr>
+        <w:t>$descripcionVehiculo</w:t>
+      </w:r>
+      <w:r>
+        <w:rPr>
+          <w:rFonts w:ascii="Neo Sans Pro" w:hAnsi="Neo Sans Pro"/>
+          <w:b/>
+          <w:lang w:val="es-ES"/>
+        </w:rPr>
+        <w:t xml:space="preserve">) </w:t>
+      </w:r>
+      <w:r>
+        <w:rPr>
+          <w:rFonts w:ascii="Neo Sans Pro" w:hAnsi="Neo Sans Pro"/>
+          <w:lang w:val="es-ES"/>
+        </w:rPr>
+        <w:t>para lo cual anexo al presente:</w:t>
+      </w:r>
+    </w:p>
+    <w:p>
+      <w:pPr>
+        <w:spacing w:after="0" w:line="240" w:lineRule="auto"/>
+        <w:jc w:val="both"/>
+        <w:rPr>
+          <w:rFonts w:ascii="Neo Sans Pro" w:hAnsi="Neo Sans Pro"/>
+          <w:lang w:val="es-ES"/>
+        </w:rPr>
+      </w:pPr>
+      <w:r>
+        <w:rPr>
+          <w:rFonts w:ascii="Neo Sans Pro" w:hAnsi="Neo Sans Pro"/>
+          <w:lang w:val="es-ES"/>
+        </w:rPr>
+        <w:t>Cedula de Boletín de Persona Extraviada; y</w:t>
+      </w:r>
+    </w:p>
+    <w:p>
+      <w:pPr>
+        <w:spacing w:after="0" w:line="240" w:lineRule="auto"/>
+        <w:jc w:val="both"/>
+        <w:rPr>
+          <w:rFonts w:ascii="Neo Sans Pro" w:hAnsi="Neo Sans Pro"/>
+          <w:lang w:val="es-ES"/>
+        </w:rPr>
+      </w:pPr>
+      <w:r>
+        <w:rPr>
+          <w:rFonts w:ascii="Neo Sans Pro" w:hAnsi="Neo Sans Pro"/>
+          <w:lang w:val="es-ES"/>
+        </w:rPr>
+        <w:t xml:space="preserve">Registro </w:t>
+      </w:r>
+      <w:r>
+        <w:rPr>
+          <w:rFonts w:ascii="Neo Sans Pro" w:hAnsi="Neo Sans Pro"/>
+          <w:lang w:val="es-ES"/>
+        </w:rPr>
+        <w:t>Único</w:t>
+      </w:r>
+      <w:r>
+        <w:rPr>
+          <w:rFonts w:ascii="Neo Sans Pro" w:hAnsi="Neo Sans Pro"/>
+          <w:lang w:val="es-ES"/>
+        </w:rPr>
+        <w:t xml:space="preserve"> de Persona Desaparecida,</w:t>
+      </w:r>
+    </w:p>
+    <w:p>
+      <w:pPr>
+        <w:spacing w:after="0" w:line="240" w:lineRule="auto"/>
+        <w:jc w:val="both"/>
+        <w:rPr>
+          <w:rFonts w:ascii="Neo Sans Pro" w:hAnsi="Neo Sans Pro"/>
+          <w:lang w:val="es-ES"/>
+        </w:rPr>
+      </w:pPr>
+    </w:p>
+    <w:p>
+      <w:pPr>
+        <w:spacing w:after="0" w:line="240" w:lineRule="auto"/>
+        <w:jc w:val="both"/>
+        <w:rPr>
+          <w:rFonts w:ascii="Neo Sans Pro" w:hAnsi="Neo Sans Pro"/>
+          <w:lang w:val="es-ES"/>
+        </w:rPr>
+      </w:pPr>
+      <w:r>
+        <w:rPr>
+          <w:rFonts w:ascii="Neo Sans Pro" w:hAnsi="Neo Sans Pro"/>
+          <w:lang w:val="es-ES"/>
+        </w:rPr>
+        <w:tab/>
+        <w:t>Lo anterior para que las documentales antes descritas sean distribu</w:t>
+      </w:r>
+      <w:r>
+        <w:rPr>
+          <w:rFonts w:ascii="Neo Sans Pro" w:hAnsi="Neo Sans Pro"/>
+          <w:lang w:val="es-ES"/>
+        </w:rPr>
+        <w:t>idas en las distintas Delegaciones y/o puntos de revisión</w:t>
+      </w:r>
+      <w:r>
+        <w:rPr>
+          <w:rFonts w:ascii="Neo Sans Pro" w:hAnsi="Neo Sans Pro"/>
+          <w:lang w:val="es-ES"/>
+        </w:rPr>
+        <w:t xml:space="preserve"> a su digno cargo</w:t>
+      </w:r>
+      <w:r>
+        <w:rPr>
+          <w:rFonts w:ascii="Neo Sans Pro" w:hAnsi="Neo Sans Pro"/>
+          <w:lang w:val="es-ES"/>
+        </w:rPr>
+        <w:t>, debiendo informar a esta Representación Social, de las acciones implementadas para dar cumplimiento  a lo solicitado, en un término no mayor a 24 horas</w:t>
+      </w:r>
+      <w:r>
+        <w:rPr>
+          <w:rFonts w:ascii="Neo Sans Pro" w:hAnsi="Neo Sans Pro"/>
+          <w:lang w:val="es-ES"/>
+        </w:rPr>
+        <w:t>.</w:t>
+      </w:r>
+    </w:p>
+    <w:p>
+      <w:pPr>
+        <w:spacing w:after="0" w:line="240" w:lineRule="auto"/>
+        <w:jc w:val="both"/>
+        <w:rPr>
+          <w:rFonts w:ascii="Neo Sans Pro" w:hAnsi="Neo Sans Pro"/>
+          <w:lang w:val="es-ES"/>
+        </w:rPr>
+      </w:pPr>
+    </w:p>
+    <w:p>
+      <w:pPr>
+        <w:spacing w:after="0" w:line="240" w:lineRule="auto"/>
+        <w:jc w:val="both"/>
+        <w:rPr>
+          <w:rFonts w:ascii="Neo Sans Pro" w:hAnsi="Neo Sans Pro"/>
+          <w:lang w:val="es-ES"/>
+        </w:rPr>
+      </w:pPr>
       <w:bookmarkStart w:id="0" w:name="_GoBack"/>
       <w:bookmarkEnd w:id="0"/>
-    </w:p>
-    <w:p>
-      <w:pPr>
-        <w:spacing w:after="0" w:line="240" w:lineRule="auto"/>
-        <w:jc w:val="both"/>
-        <w:rPr>
-          <w:rFonts w:ascii="Neo Sans Pro" w:hAnsi="Neo Sans Pro"/>
-          <w:lang w:val="es-ES"/>
-        </w:rPr>
-      </w:pPr>
-      <w:r>
-        <w:rPr>
-          <w:rFonts w:ascii="Neo Sans Pro" w:hAnsi="Neo Sans Pro" w:cs="Tahoma"/>
-        </w:rPr>
-        <w:t>El Protocolo Homologado para la Búsqueda de Personas Desaparecidas y la Investigación del Delito de Desaparición Forzada;</w:t>
-      </w:r>
-      <w:r>
-        <w:rPr>
-          <w:rFonts w:ascii="Neo Sans Pro" w:hAnsi="Neo Sans Pro" w:cs="Arial"/>
-        </w:rPr>
-        <w:t xml:space="preserve"> los acuerdos 025/2011, 01/2013, 023/2013, emitidos por el Procurador General de Justicia del Estado;</w:t>
-      </w:r>
-      <w:r>
-        <w:rPr>
-          <w:rFonts w:ascii="Neo Sans Pro" w:hAnsi="Neo Sans Pro" w:cs="Arial"/>
-        </w:rPr>
-        <w:t xml:space="preserve"> acuerdo General número 07/2017 signado por el Fiscal General del Estado de Veracruz</w:t>
-      </w:r>
-      <w:r>
-        <w:rPr>
-          <w:rFonts w:ascii="Neo Sans Pro" w:hAnsi="Neo Sans Pro" w:cs="Tahoma"/>
-          <w:szCs w:val="24"/>
-        </w:rPr>
-        <w:t xml:space="preserve">; </w:t>
-      </w:r>
-      <w:r>
-        <w:rPr>
-          <w:rFonts w:ascii="Neo Sans Pro" w:hAnsi="Neo Sans Pro" w:cs="Tahoma"/>
-        </w:rPr>
-        <w:t>I, II, V, VI y XVII, de la Declaración Americana de los Derechos y Deberes del Hombre; 1, 2, 3, 7 y 8 de la Declaración Universal de Derechos Humanos; 1, 3, 6 numero 1; 9 numero 1; 27 y 26 del Pacto Internacional de Derechos Civiles y Políticos; 3 y 5 del Pacto Internacional de Derechos Económicos, Sociales y Culturales; 8, 27 núm. 1, 9, 24 y 25 de la Convención Americana sobre Derechos Humanos, “Pacto San José”; 1, 8</w:t>
-      </w:r>
-      <w:r>
-        <w:rPr>
-          <w:rFonts w:ascii="Neo Sans Pro" w:hAnsi="Neo Sans Pro" w:cs="Tahoma"/>
-        </w:rPr>
-        <w:t xml:space="preserve">, 12 incisos a) y b) y 27) de </w:t>
-      </w:r>
-      <w:r>
-        <w:rPr>
-          <w:rFonts w:ascii="Neo Sans Pro" w:hAnsi="Neo Sans Pro" w:cs="Tahoma"/>
-        </w:rPr>
-        <w:t>los Principios y directrices básicas sobre el derecho de las víctima</w:t>
-      </w:r>
-      <w:r>
-        <w:rPr>
-          <w:rFonts w:ascii="Neo Sans Pro" w:hAnsi="Neo Sans Pro" w:cs="Tahoma"/>
-        </w:rPr>
-        <w:t>s</w:t>
-      </w:r>
-      <w:r>
-        <w:rPr>
-          <w:rFonts w:ascii="Neo Sans Pro" w:hAnsi="Neo Sans Pro" w:cs="Tahoma"/>
-        </w:rPr>
-        <w:t xml:space="preserve"> de violaciones manifiestas de las normas Internacionales de Derechos Humanos y de violaciones graves del derecho internacional humanitario a interponer recursos y obtener reparaciones; 1, 2 y 3 de la Declaración Sobre los Principios Fundamentales  de justicia para las víctimas del delito y del abuso de poder</w:t>
-      </w:r>
-      <w:r>
-        <w:rPr>
-          <w:rFonts w:ascii="Neo Sans Pro" w:hAnsi="Neo Sans Pro" w:cs="Tahoma"/>
-          <w:szCs w:val="24"/>
-        </w:rPr>
-        <w:t>; así como el artículo 7 Fracción X, de la Ley General de Victimas</w:t>
-      </w:r>
-      <w:r>
-        <w:rPr>
-          <w:rFonts w:ascii="Neo Sans Pro" w:hAnsi="Neo Sans Pro"/>
-          <w:lang w:val="es-ES"/>
-        </w:rPr>
-        <w:t>, le solicito su colaboración para con esta Representación Social, en la búsqueda, localización y presentación</w:t>
-      </w:r>
-      <w:r>
-        <w:rPr>
-          <w:rFonts w:ascii="Neo Sans Pro" w:hAnsi="Neo Sans Pro"/>
-          <w:lang w:val="es-ES"/>
-        </w:rPr>
-        <w:t xml:space="preserve"> ante esta Representación Social</w:t>
-      </w:r>
-      <w:r>
-        <w:rPr>
-          <w:rFonts w:ascii="Neo Sans Pro" w:hAnsi="Neo Sans Pro"/>
-          <w:lang w:val="es-ES"/>
-        </w:rPr>
-        <w:t xml:space="preserve"> </w:t>
-      </w:r>
-      <w:r>
-        <w:rPr>
-          <w:rFonts w:ascii="Neo Sans Pro" w:hAnsi="Neo Sans Pro"/>
-          <w:lang w:val="es-ES"/>
-        </w:rPr>
-        <w:t xml:space="preserve">del ciudadano </w:t>
-      </w:r>
-      <w:r>
-        <w:rPr>
-          <w:rFonts w:ascii="Neo Sans Pro" w:hAnsi="Neo Sans Pro"/>
-          <w:b/>
-          <w:lang w:val="es-ES"/>
-        </w:rPr>
-        <w:t>${</w:t>
-      </w:r>
-      <w:proofErr w:type="spellStart"/>
-      <w:r>
-        <w:rPr>
-          <w:rFonts w:ascii="Neo Sans Pro" w:hAnsi="Neo Sans Pro"/>
-          <w:b/>
-          <w:lang w:val="es-ES"/>
-        </w:rPr>
-        <w:t>nombreDesaparecido</w:t>
-      </w:r>
-      <w:proofErr w:type="spellEnd"/>
-      <w:r>
-        <w:rPr>
-          <w:rFonts w:ascii="Neo Sans Pro" w:hAnsi="Neo Sans Pro"/>
-          <w:b/>
-          <w:lang w:val="es-ES"/>
-        </w:rPr>
-        <w:t>}</w:t>
-      </w:r>
-      <w:r>
-        <w:rPr>
-          <w:rFonts w:ascii="Neo Sans Pro" w:hAnsi="Neo Sans Pro"/>
-          <w:lang w:val="es-ES"/>
-        </w:rPr>
-        <w:t>, quien se encuentra desaparecido, siendo visto por última vez en</w:t>
-      </w:r>
-      <w:r>
-        <w:rPr>
-          <w:rFonts w:ascii="Neo Sans Pro" w:hAnsi="Neo Sans Pro"/>
-          <w:lang w:val="es-ES"/>
-        </w:rPr>
-        <w:t xml:space="preserve"> </w:t>
-      </w:r>
-      <w:r>
-        <w:rPr>
-          <w:rFonts w:ascii="Neo Sans Pro" w:hAnsi="Neo Sans Pro"/>
-          <w:b/>
-          <w:lang w:val="es-ES"/>
-        </w:rPr>
-        <w:t>${</w:t>
-      </w:r>
-      <w:proofErr w:type="spellStart"/>
-      <w:r>
-        <w:rPr>
-          <w:rFonts w:ascii="Neo Sans Pro" w:hAnsi="Neo Sans Pro"/>
-          <w:b/>
-          <w:lang w:val="es-ES"/>
-        </w:rPr>
-        <w:t>lugarVisto</w:t>
-      </w:r>
-      <w:proofErr w:type="spellEnd"/>
-      <w:r>
-        <w:rPr>
-          <w:rFonts w:ascii="Neo Sans Pro" w:hAnsi="Neo Sans Pro"/>
-          <w:b/>
-          <w:lang w:val="es-ES"/>
-        </w:rPr>
-        <w:t>}</w:t>
-      </w:r>
-      <w:r>
-        <w:rPr>
-          <w:rFonts w:ascii="Neo Sans Pro" w:hAnsi="Neo Sans Pro"/>
-          <w:lang w:val="es-ES"/>
-        </w:rPr>
-        <w:t xml:space="preserve">, el día </w:t>
-      </w:r>
-      <w:r>
-        <w:rPr>
-          <w:rFonts w:ascii="Neo Sans Pro" w:hAnsi="Neo Sans Pro"/>
-          <w:b/>
-          <w:lang w:val="es-ES"/>
-        </w:rPr>
-        <w:t>${</w:t>
-      </w:r>
-      <w:proofErr w:type="spellStart"/>
-      <w:r>
-        <w:rPr>
-          <w:rFonts w:ascii="Neo Sans Pro" w:hAnsi="Neo Sans Pro"/>
-          <w:b/>
-          <w:lang w:val="es-ES"/>
-        </w:rPr>
-        <w:t>fechaVisto</w:t>
-      </w:r>
-      <w:proofErr w:type="spellEnd"/>
-      <w:r>
-        <w:rPr>
-          <w:rFonts w:ascii="Neo Sans Pro" w:hAnsi="Neo Sans Pro"/>
-          <w:b/>
-          <w:lang w:val="es-ES"/>
-        </w:rPr>
-        <w:t>}</w:t>
-      </w:r>
-      <w:r>
-        <w:rPr>
-          <w:rFonts w:ascii="Neo Sans Pro" w:hAnsi="Neo Sans Pro"/>
-          <w:lang w:val="es-ES"/>
-        </w:rPr>
-        <w:t xml:space="preserve">, a las </w:t>
-      </w:r>
-      <w:r>
-        <w:rPr>
-          <w:rFonts w:ascii="Neo Sans Pro" w:hAnsi="Neo Sans Pro"/>
-          <w:b/>
-          <w:lang w:val="es-ES"/>
-        </w:rPr>
-        <w:t>${</w:t>
-      </w:r>
-      <w:proofErr w:type="spellStart"/>
-      <w:r>
-        <w:rPr>
-          <w:rFonts w:ascii="Neo Sans Pro" w:hAnsi="Neo Sans Pro"/>
-          <w:b/>
-          <w:lang w:val="es-ES"/>
-        </w:rPr>
-        <w:t>horaVisto</w:t>
-      </w:r>
-      <w:proofErr w:type="spellEnd"/>
-      <w:r>
-        <w:rPr>
-          <w:rFonts w:ascii="Neo Sans Pro" w:hAnsi="Neo Sans Pro"/>
-          <w:b/>
-          <w:lang w:val="es-ES"/>
-        </w:rPr>
-        <w:t>}</w:t>
-      </w:r>
-      <w:r>
-        <w:rPr>
-          <w:rFonts w:ascii="Neo Sans Pro" w:hAnsi="Neo Sans Pro"/>
-          <w:lang w:val="es-ES"/>
-        </w:rPr>
-        <w:t xml:space="preserve"> horas, </w:t>
-      </w:r>
-      <w:r>
-        <w:rPr>
-          <w:rFonts w:ascii="Neo Sans Pro" w:hAnsi="Neo Sans Pro"/>
-          <w:lang w:val="es-ES"/>
-        </w:rPr>
-        <w:t xml:space="preserve">así como del vehículo en el que </w:t>
-      </w:r>
-      <w:r>
-        <w:rPr>
-          <w:rFonts w:ascii="Neo Sans Pro" w:hAnsi="Neo Sans Pro"/>
-          <w:lang w:val="es-ES"/>
-        </w:rPr>
-        <w:t xml:space="preserve">viajaba </w:t>
-      </w:r>
-      <w:r>
-        <w:rPr>
-          <w:rFonts w:ascii="Neo Sans Pro" w:hAnsi="Neo Sans Pro"/>
-          <w:lang w:val="es-ES"/>
-        </w:rPr>
-        <w:t>siendo un:</w:t>
-      </w:r>
-      <w:r>
-        <w:rPr>
-          <w:rFonts w:ascii="Neo Sans Pro" w:hAnsi="Neo Sans Pro"/>
-          <w:lang w:val="es-ES"/>
-        </w:rPr>
-        <w:t xml:space="preserve"> </w:t>
-      </w:r>
-      <w:r>
-        <w:rPr>
-          <w:rFonts w:ascii="Neo Sans Pro" w:hAnsi="Neo Sans Pro"/>
-          <w:b/>
-          <w:lang w:val="es-ES"/>
-        </w:rPr>
-        <w:t>(</w:t>
-      </w:r>
-      <w:r>
-        <w:rPr>
-          <w:rFonts w:ascii="Neo Sans Pro" w:hAnsi="Neo Sans Pro"/>
-          <w:b/>
-          <w:lang w:val="es-ES"/>
-        </w:rPr>
-        <w:t>$</w:t>
-      </w:r>
-      <w:proofErr w:type="spellStart"/>
-      <w:r>
-        <w:rPr>
-          <w:rFonts w:ascii="Neo Sans Pro" w:hAnsi="Neo Sans Pro"/>
-          <w:b/>
-          <w:lang w:val="es-ES"/>
-        </w:rPr>
-        <w:t>descripcionVehiculo</w:t>
-      </w:r>
-      <w:proofErr w:type="spellEnd"/>
-      <w:r>
-        <w:rPr>
-          <w:rFonts w:ascii="Neo Sans Pro" w:hAnsi="Neo Sans Pro"/>
-          <w:b/>
-          <w:lang w:val="es-ES"/>
-        </w:rPr>
-        <w:t xml:space="preserve">) </w:t>
-      </w:r>
-      <w:r>
-        <w:rPr>
-          <w:rFonts w:ascii="Neo Sans Pro" w:hAnsi="Neo Sans Pro"/>
-          <w:lang w:val="es-ES"/>
-        </w:rPr>
-        <w:t>para lo cual anexo al presente:</w:t>
-      </w:r>
-    </w:p>
-    <w:p>
-      <w:pPr>
-        <w:spacing w:after="0" w:line="240" w:lineRule="auto"/>
-        <w:jc w:val="both"/>
-        <w:rPr>
-          <w:rFonts w:ascii="Neo Sans Pro" w:hAnsi="Neo Sans Pro"/>
-          <w:lang w:val="es-ES"/>
-        </w:rPr>
-      </w:pPr>
-      <w:r>
-        <w:rPr>
-          <w:rFonts w:ascii="Neo Sans Pro" w:hAnsi="Neo Sans Pro"/>
-          <w:lang w:val="es-ES"/>
-        </w:rPr>
-        <w:t>Cedula de Boletín de Persona Extraviada; y</w:t>
-      </w:r>
-    </w:p>
-    <w:p>
-      <w:pPr>
-        <w:spacing w:after="0" w:line="240" w:lineRule="auto"/>
-        <w:jc w:val="both"/>
-        <w:rPr>
-          <w:rFonts w:ascii="Neo Sans Pro" w:hAnsi="Neo Sans Pro"/>
-          <w:lang w:val="es-ES"/>
-        </w:rPr>
-      </w:pPr>
-      <w:r>
-        <w:rPr>
-          <w:rFonts w:ascii="Neo Sans Pro" w:hAnsi="Neo Sans Pro"/>
-          <w:lang w:val="es-ES"/>
-        </w:rPr>
-        <w:t xml:space="preserve">Registro </w:t>
-      </w:r>
-      <w:r>
-        <w:rPr>
-          <w:rFonts w:ascii="Neo Sans Pro" w:hAnsi="Neo Sans Pro"/>
-          <w:lang w:val="es-ES"/>
-        </w:rPr>
-        <w:t>Único</w:t>
-      </w:r>
-      <w:r>
-        <w:rPr>
-          <w:rFonts w:ascii="Neo Sans Pro" w:hAnsi="Neo Sans Pro"/>
-          <w:lang w:val="es-ES"/>
-        </w:rPr>
-        <w:t xml:space="preserve"> de Persona Desaparecida,</w:t>
-      </w:r>
-    </w:p>
-    <w:p>
-      <w:pPr>
-        <w:spacing w:after="0" w:line="240" w:lineRule="auto"/>
-        <w:jc w:val="both"/>
-        <w:rPr>
-          <w:rFonts w:ascii="Neo Sans Pro" w:hAnsi="Neo Sans Pro"/>
-          <w:lang w:val="es-ES"/>
-        </w:rPr>
-      </w:pPr>
-    </w:p>
-    <w:p>
-      <w:pPr>
-        <w:spacing w:after="0" w:line="240" w:lineRule="auto"/>
-        <w:jc w:val="both"/>
-        <w:rPr>
-          <w:rFonts w:ascii="Neo Sans Pro" w:hAnsi="Neo Sans Pro"/>
-          <w:lang w:val="es-ES"/>
-        </w:rPr>
-      </w:pPr>
-      <w:r>
-        <w:rPr>
-          <w:rFonts w:ascii="Neo Sans Pro" w:hAnsi="Neo Sans Pro"/>
-          <w:lang w:val="es-ES"/>
-        </w:rPr>
-        <w:tab/>
-        <w:t>Lo anterior para que las documentales antes descritas sean distribu</w:t>
-      </w:r>
-      <w:r>
-        <w:rPr>
-          <w:rFonts w:ascii="Neo Sans Pro" w:hAnsi="Neo Sans Pro"/>
-          <w:lang w:val="es-ES"/>
-        </w:rPr>
-        <w:t>idas en las distintas Delegaciones y/o puntos de revisión</w:t>
-      </w:r>
-      <w:r>
-        <w:rPr>
-          <w:rFonts w:ascii="Neo Sans Pro" w:hAnsi="Neo Sans Pro"/>
-          <w:lang w:val="es-ES"/>
-        </w:rPr>
-        <w:t xml:space="preserve"> a su digno cargo</w:t>
-      </w:r>
-      <w:r>
-        <w:rPr>
-          <w:rFonts w:ascii="Neo Sans Pro" w:hAnsi="Neo Sans Pro"/>
-          <w:lang w:val="es-ES"/>
-        </w:rPr>
-        <w:t>, debiendo informar a esta Representación Social, de las acciones implementadas para dar cumplimiento  a lo solicitado, en un término no mayor a 24 horas</w:t>
-      </w:r>
-      <w:r>
-        <w:rPr>
-          <w:rFonts w:ascii="Neo Sans Pro" w:hAnsi="Neo Sans Pro"/>
-          <w:lang w:val="es-ES"/>
-        </w:rPr>
-        <w:t>.</w:t>
-      </w:r>
-    </w:p>
-    <w:p>
-      <w:pPr>
-        <w:spacing w:after="0" w:line="240" w:lineRule="auto"/>
-        <w:jc w:val="both"/>
-        <w:rPr>
-          <w:rFonts w:ascii="Neo Sans Pro" w:hAnsi="Neo Sans Pro"/>
-          <w:lang w:val="es-ES"/>
-        </w:rPr>
-      </w:pPr>
-    </w:p>
-    <w:p>
-      <w:pPr>
-        <w:spacing w:after="0" w:line="240" w:lineRule="auto"/>
-        <w:jc w:val="both"/>
-        <w:rPr>
-          <w:rFonts w:ascii="Neo Sans Pro" w:hAnsi="Neo Sans Pro"/>
-          <w:lang w:val="es-ES"/>
-        </w:rPr>
-      </w:pPr>
-      <w:r>
-        <w:rPr>
-          <w:rFonts w:ascii="Neo Sans Pro" w:hAnsi="Neo Sans Pro"/>
-          <w:b/>
-          <w:noProof/>
-        </w:rPr>
-        <mc:AlternateContent>
-          <mc:Choice Requires="wps">
-            <w:drawing>
-              <wp:anchor distT="0" distB="0" distL="114300" distR="114300" simplePos="0" relativeHeight="251657728" behindDoc="0" locked="0" layoutInCell="1" allowOverlap="1">
-                <wp:simplePos x="0" y="0"/>
-                <wp:positionH relativeFrom="column">
-                  <wp:posOffset>-1952625</wp:posOffset>
-                </wp:positionH>
-                <wp:positionV relativeFrom="paragraph">
-                  <wp:posOffset>50800</wp:posOffset>
-                </wp:positionV>
-                <wp:extent cx="1765300" cy="946150"/>
-                <wp:effectExtent l="13970" t="8255" r="11430" b="7620"/>
-                <wp:wrapNone/>
-                <wp:docPr id="2" name="Cuadro de texto 2"/>
-                <wp:cNvGraphicFramePr>
-                  <a:graphicFrameLocks xmlns:a="http://schemas.openxmlformats.org/drawingml/2006/main"/>
-                </wp:cNvGraphicFramePr>
-                <a:graphic xmlns:a="http://schemas.openxmlformats.org/drawingml/2006/main">
-                  <a:graphicData uri="http://schemas.microsoft.com/office/word/2010/wordprocessingShape">
-                    <wps:wsp>
-                      <wps:cNvSpPr txBox="1">
-                        <a:spLocks noChangeArrowheads="1"/>
-                      </wps:cNvSpPr>
-                      <wps:spPr bwMode="auto">
-                        <a:xfrm>
-                          <a:off x="0" y="0"/>
-                          <a:ext cx="1765300" cy="946150"/>
-                        </a:xfrm>
-                        <a:prstGeom prst="rect">
-                          <a:avLst/>
-                        </a:prstGeom>
-                        <a:solidFill>
-                          <a:srgbClr val="FFFFFF"/>
-                        </a:solidFill>
-                        <a:ln w="9525">
-                          <a:solidFill>
-                            <a:srgbClr val="FFFFFF"/>
-                          </a:solidFill>
-                          <a:miter lim="800000"/>
-                          <a:headEnd/>
-                          <a:tailEnd/>
-                        </a:ln>
-                      </wps:spPr>
-                      <wps:txbx>
-                        <w:txbxContent>
-                          <w:p>
-                            <w:pPr>
-                              <w:spacing w:line="240" w:lineRule="auto"/>
-                              <w:contextualSpacing/>
-                              <w:jc w:val="right"/>
-                              <w:rPr>
-                                <w:rFonts w:ascii="Neo Sans Pro" w:hAnsi="Neo Sans Pro"/>
-                                <w:sz w:val="14"/>
-                                <w:szCs w:val="14"/>
-                              </w:rPr>
-                            </w:pPr>
-                            <w:r>
-                              <w:rPr>
-                                <w:rFonts w:ascii="Neo Sans Pro" w:hAnsi="Neo Sans Pro"/>
-                                <w:sz w:val="14"/>
-                                <w:szCs w:val="14"/>
-                              </w:rPr>
-                              <w:t xml:space="preserve">Av. Circuito </w:t>
-                            </w:r>
-                            <w:proofErr w:type="spellStart"/>
-                            <w:r>
-                              <w:rPr>
-                                <w:rFonts w:ascii="Neo Sans Pro" w:hAnsi="Neo Sans Pro"/>
-                                <w:sz w:val="14"/>
-                                <w:szCs w:val="14"/>
-                              </w:rPr>
-                              <w:t>Guizar</w:t>
-                            </w:r>
-                            <w:proofErr w:type="spellEnd"/>
-                            <w:r>
-                              <w:rPr>
-                                <w:rFonts w:ascii="Neo Sans Pro" w:hAnsi="Neo Sans Pro"/>
-                                <w:sz w:val="14"/>
-                                <w:szCs w:val="14"/>
-                              </w:rPr>
-                              <w:t xml:space="preserve"> y Valencia No. 147, 4° Piso,</w:t>
-                            </w:r>
-                          </w:p>
-                          <w:p>
-                            <w:pPr>
-                              <w:spacing w:line="240" w:lineRule="auto"/>
-                              <w:contextualSpacing/>
-                              <w:jc w:val="right"/>
-                              <w:rPr>
-                                <w:rFonts w:ascii="Neo Sans Pro" w:hAnsi="Neo Sans Pro"/>
-                                <w:sz w:val="14"/>
-                                <w:szCs w:val="14"/>
-                              </w:rPr>
-                            </w:pPr>
-                            <w:r>
-                              <w:rPr>
-                                <w:rFonts w:ascii="Neo Sans Pro" w:hAnsi="Neo Sans Pro"/>
-                                <w:sz w:val="14"/>
-                                <w:szCs w:val="14"/>
-                              </w:rPr>
-                              <w:t xml:space="preserve">Col. Reserva Territorial, </w:t>
-                            </w:r>
-                          </w:p>
-                          <w:p>
-                            <w:pPr>
-                              <w:spacing w:line="240" w:lineRule="auto"/>
-                              <w:contextualSpacing/>
-                              <w:jc w:val="right"/>
-                              <w:rPr>
-                                <w:rFonts w:ascii="Neo Sans Pro" w:hAnsi="Neo Sans Pro"/>
-                                <w:sz w:val="14"/>
-                                <w:szCs w:val="14"/>
-                              </w:rPr>
-                            </w:pPr>
-                            <w:r>
-                              <w:rPr>
-                                <w:rFonts w:ascii="Neo Sans Pro" w:hAnsi="Neo Sans Pro"/>
-                                <w:sz w:val="14"/>
-                                <w:szCs w:val="14"/>
-                              </w:rPr>
-                              <w:t>C.P. 91096</w:t>
-                            </w:r>
-                          </w:p>
-                          <w:p>
-                            <w:pPr>
-                              <w:spacing w:line="240" w:lineRule="auto"/>
-                              <w:contextualSpacing/>
-                              <w:jc w:val="right"/>
-                              <w:rPr>
-                                <w:rFonts w:ascii="Neo Sans Pro" w:hAnsi="Neo Sans Pro"/>
-                                <w:sz w:val="14"/>
-                                <w:szCs w:val="14"/>
-                              </w:rPr>
-                            </w:pPr>
-                            <w:r>
-                              <w:rPr>
-                                <w:rFonts w:ascii="Neo Sans Pro" w:hAnsi="Neo Sans Pro"/>
-                                <w:sz w:val="14"/>
-                                <w:szCs w:val="14"/>
-                              </w:rPr>
-                              <w:t>Tel. 01 (288) 812 08 18</w:t>
-                            </w:r>
-                          </w:p>
-                          <w:p>
-                            <w:pPr>
-                              <w:spacing w:line="240" w:lineRule="auto"/>
-                              <w:contextualSpacing/>
-                              <w:jc w:val="right"/>
-                              <w:rPr>
-                                <w:rFonts w:ascii="Neo Sans Pro" w:hAnsi="Neo Sans Pro"/>
-                                <w:sz w:val="14"/>
-                                <w:szCs w:val="14"/>
-                              </w:rPr>
-                            </w:pPr>
-                            <w:r>
-                              <w:rPr>
-                                <w:rFonts w:ascii="Neo Sans Pro" w:hAnsi="Neo Sans Pro"/>
-                                <w:sz w:val="14"/>
-                                <w:szCs w:val="14"/>
-                              </w:rPr>
-                              <w:t>Xalapa, Ver.</w:t>
-                            </w:r>
-                          </w:p>
-                          <w:p>
-                            <w:pPr>
-                              <w:spacing w:line="240" w:lineRule="auto"/>
-                              <w:contextualSpacing/>
-                              <w:jc w:val="right"/>
-                              <w:rPr>
-                                <w:rFonts w:ascii="Neo Sans Pro" w:hAnsi="Neo Sans Pro"/>
-                                <w:sz w:val="14"/>
-                                <w:szCs w:val="14"/>
-                              </w:rPr>
-                            </w:pPr>
-                            <w:r>
-                              <w:rPr>
-                                <w:rFonts w:ascii="Neo Sans Pro" w:hAnsi="Neo Sans Pro"/>
-                                <w:sz w:val="14"/>
-                                <w:szCs w:val="14"/>
-                              </w:rPr>
-                              <w:t>Correo: fiscaliaespecializadapnl@hotmail.com</w:t>
-                            </w:r>
-                          </w:p>
-                        </w:txbxContent>
-                      </wps:txbx>
-                      <wps:bodyPr rot="0" vert="horz" wrap="square" lIns="91440" tIns="45720" rIns="91440" bIns="45720" anchor="t" anchorCtr="0" upright="1">
-                        <a:noAutofit/>
-                      </wps:bodyPr>
-                    </wps:wsp>
-                  </a:graphicData>
-                </a:graphic>
-                <wp14:sizeRelH relativeFrom="margin">
-                  <wp14:pctWidth>0</wp14:pctWidth>
-                </wp14:sizeRelH>
-                <wp14:sizeRelV relativeFrom="margin">
-                  <wp14:pctHeight>0</wp14:pctHeight>
-                </wp14:sizeRelV>
-              </wp:anchor>
-            </w:drawing>
-          </mc:Choice>
-          <mc:Fallback>
-            <w:pict>
-              <v:shapetype id="_x0000_t202" coordsize="21600,21600" o:spt="202" path="m,l,21600r21600,l21600,xe">
-                <v:stroke joinstyle="miter"/>
-                <v:path gradientshapeok="t" o:connecttype="rect"/>
-              </v:shapetype>
-              <v:shape id="Cuadro de texto 2" o:spid="_x0000_s1026" type="#_x0000_t202" style="position:absolute;left:0;text-align:left;margin-left:-153.75pt;margin-top:4pt;width:139pt;height:74.5pt;z-index:251657728;visibility:visible;mso-wrap-style:square;mso-width-percent:0;mso-height-percent:0;mso-wrap-distance-left:9pt;mso-wrap-distance-top:0;mso-wrap-distance-right:9pt;mso-wrap-distance-bottom:0;mso-position-horizontal:absolute;mso-position-horizontal-relative:text;mso-position-vertical:absolute;mso-position-vertical-relative:text;mso-width-percent:0;mso-height-percent:0;mso-width-relative:margin;mso-height-relative:margin;v-text-anchor:top" o:gfxdata="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" strokecolor="white">
-                <v:textbox>
-                  <w:txbxContent>
-                    <w:p>
-                      <w:pPr>
-                        <w:spacing w:line="240" w:lineRule="auto"/>
-                        <w:contextualSpacing/>
-                        <w:jc w:val="right"/>
-                        <w:rPr>
-                          <w:rFonts w:ascii="Neo Sans Pro" w:hAnsi="Neo Sans Pro"/>
-                          <w:sz w:val="14"/>
-                          <w:szCs w:val="14"/>
-                        </w:rPr>
-                      </w:pPr>
-                      <w:r>
-                        <w:rPr>
-                          <w:rFonts w:ascii="Neo Sans Pro" w:hAnsi="Neo Sans Pro"/>
-                          <w:sz w:val="14"/>
-                          <w:szCs w:val="14"/>
-                        </w:rPr>
-                        <w:t xml:space="preserve">Av. Circuito </w:t>
-                      </w:r>
-                      <w:proofErr w:type="spellStart"/>
-                      <w:r>
-                        <w:rPr>
-                          <w:rFonts w:ascii="Neo Sans Pro" w:hAnsi="Neo Sans Pro"/>
-                          <w:sz w:val="14"/>
-                          <w:szCs w:val="14"/>
-                        </w:rPr>
-                        <w:t>Guizar</w:t>
-                      </w:r>
-                      <w:proofErr w:type="spellEnd"/>
-                      <w:r>
-                        <w:rPr>
-                          <w:rFonts w:ascii="Neo Sans Pro" w:hAnsi="Neo Sans Pro"/>
-                          <w:sz w:val="14"/>
-                          <w:szCs w:val="14"/>
-                        </w:rPr>
-                        <w:t xml:space="preserve"> y Valencia No. 147, 4° Piso,</w:t>
-                      </w:r>
-                    </w:p>
-                    <w:p>
-                      <w:pPr>
-                        <w:spacing w:line="240" w:lineRule="auto"/>
-                        <w:contextualSpacing/>
-                        <w:jc w:val="right"/>
-                        <w:rPr>
-                          <w:rFonts w:ascii="Neo Sans Pro" w:hAnsi="Neo Sans Pro"/>
-                          <w:sz w:val="14"/>
-                          <w:szCs w:val="14"/>
-                        </w:rPr>
-                      </w:pPr>
-                      <w:r>
-                        <w:rPr>
-                          <w:rFonts w:ascii="Neo Sans Pro" w:hAnsi="Neo Sans Pro"/>
-                          <w:sz w:val="14"/>
-                          <w:szCs w:val="14"/>
-                        </w:rPr>
-                        <w:t xml:space="preserve">Col. Reserva Territorial, </w:t>
-                      </w:r>
-                    </w:p>
-                    <w:p>
-                      <w:pPr>
-                        <w:spacing w:line="240" w:lineRule="auto"/>
-                        <w:contextualSpacing/>
-                        <w:jc w:val="right"/>
-                        <w:rPr>
-                          <w:rFonts w:ascii="Neo Sans Pro" w:hAnsi="Neo Sans Pro"/>
-                          <w:sz w:val="14"/>
-                          <w:szCs w:val="14"/>
-                        </w:rPr>
-                      </w:pPr>
-                      <w:r>
-                        <w:rPr>
-                          <w:rFonts w:ascii="Neo Sans Pro" w:hAnsi="Neo Sans Pro"/>
-                          <w:sz w:val="14"/>
-                          <w:szCs w:val="14"/>
-                        </w:rPr>
-                        <w:t>C.P. 91096</w:t>
-                      </w:r>
-                    </w:p>
-                    <w:p>
-                      <w:pPr>
-                        <w:spacing w:line="240" w:lineRule="auto"/>
-                        <w:contextualSpacing/>
-                        <w:jc w:val="right"/>
-                        <w:rPr>
-                          <w:rFonts w:ascii="Neo Sans Pro" w:hAnsi="Neo Sans Pro"/>
-                          <w:sz w:val="14"/>
-                          <w:szCs w:val="14"/>
-                        </w:rPr>
-                      </w:pPr>
-                      <w:r>
-                        <w:rPr>
-                          <w:rFonts w:ascii="Neo Sans Pro" w:hAnsi="Neo Sans Pro"/>
-                          <w:sz w:val="14"/>
-                          <w:szCs w:val="14"/>
-                        </w:rPr>
-                        <w:t>Tel. 01 (288) 812 08 18</w:t>
-                      </w:r>
-                    </w:p>
-                    <w:p>
-                      <w:pPr>
-                        <w:spacing w:line="240" w:lineRule="auto"/>
-                        <w:contextualSpacing/>
-                        <w:jc w:val="right"/>
-                        <w:rPr>
-                          <w:rFonts w:ascii="Neo Sans Pro" w:hAnsi="Neo Sans Pro"/>
-                          <w:sz w:val="14"/>
-                          <w:szCs w:val="14"/>
-                        </w:rPr>
-                      </w:pPr>
-                      <w:r>
-                        <w:rPr>
-                          <w:rFonts w:ascii="Neo Sans Pro" w:hAnsi="Neo Sans Pro"/>
-                          <w:sz w:val="14"/>
-                          <w:szCs w:val="14"/>
-                        </w:rPr>
-                        <w:t>Xalapa, Ver.</w:t>
-                      </w:r>
-                    </w:p>
-                    <w:p>
-                      <w:pPr>
-                        <w:spacing w:line="240" w:lineRule="auto"/>
-                        <w:contextualSpacing/>
-                        <w:jc w:val="right"/>
-                        <w:rPr>
-                          <w:rFonts w:ascii="Neo Sans Pro" w:hAnsi="Neo Sans Pro"/>
-                          <w:sz w:val="14"/>
-                          <w:szCs w:val="14"/>
-                        </w:rPr>
-                      </w:pPr>
-                      <w:r>
-                        <w:rPr>
-                          <w:rFonts w:ascii="Neo Sans Pro" w:hAnsi="Neo Sans Pro"/>
-                          <w:sz w:val="14"/>
-                          <w:szCs w:val="14"/>
-                        </w:rPr>
-                        <w:t>Correo: fiscaliaespecializadapnl@hotmail.com</w:t>
-                      </w:r>
-                    </w:p>
-                  </w:txbxContent>
-                </v:textbox>
-              </v:shape>
-            </w:pict>
-          </mc:Fallback>
-        </mc:AlternateContent>
-      </w:r>
       <w:r>
         <w:rPr>
           <w:rFonts w:ascii="Neo Sans Pro" w:hAnsi="Neo Sans Pro"/>
@@ -1232,51 +705,15 @@
           <w:b/>
           <w:lang w:val="es-ES"/>
         </w:rPr>
-        <w:t>LIC</w:t>
-      </w:r>
-      <w:proofErr w:type="gramStart"/>
-      <w:r>
-        <w:rPr>
-          <w:rFonts w:ascii="Neo Sans Pro" w:hAnsi="Neo Sans Pro"/>
-          <w:b/>
-          <w:lang w:val="es-ES"/>
-        </w:rPr>
-        <w:t>.</w:t>
-      </w:r>
-      <w:r>
-        <w:rPr>
-          <w:rFonts w:ascii="Neo Sans Pro" w:hAnsi="Neo Sans Pro"/>
-          <w:b/>
-          <w:lang w:val="es-ES"/>
-        </w:rPr>
-        <w:t>$</w:t>
-      </w:r>
-      <w:proofErr w:type="gramEnd"/>
-      <w:r>
-        <w:rPr>
-          <w:rFonts w:ascii="Neo Sans Pro" w:hAnsi="Neo Sans Pro"/>
-          <w:b/>
-          <w:lang w:val="es-ES"/>
-        </w:rPr>
-        <w:t>{</w:t>
-      </w:r>
-      <w:proofErr w:type="spellStart"/>
-      <w:r>
-        <w:rPr>
-          <w:rFonts w:ascii="Neo Sans Pro" w:hAnsi="Neo Sans Pro"/>
-          <w:b/>
-          <w:lang w:val="es-ES"/>
-        </w:rPr>
-        <w:t>nombreFiscal</w:t>
-      </w:r>
-      <w:proofErr w:type="spellEnd"/>
-      <w:r>
-        <w:rPr>
-          <w:rFonts w:ascii="Neo Sans Pro" w:hAnsi="Neo Sans Pro"/>
-          <w:b/>
-          <w:lang w:val="es-ES"/>
-        </w:rPr>
-        <w:t>}</w:t>
+        <w:t>LIC.</w:t>
+      </w:r>
+      <w:r>
+        <w:rPr>
+          <w:rFonts w:ascii="Neo Sans Pro" w:hAnsi="Neo Sans Pro"/>
+          <w:b/>
+          <w:lang w:val="es-ES"/>
+        </w:rPr>
+        <w:t>${nombreFiscal}</w:t>
       </w:r>
     </w:p>
     <w:p>
@@ -1302,25 +739,7 @@
           <w:b/>
           <w:lang w:val="es-ES"/>
         </w:rPr>
-        <w:t xml:space="preserve"> ${</w:t>
-      </w:r>
-      <w:proofErr w:type="spellStart"/>
-      <w:r>
-        <w:rPr>
-          <w:rFonts w:ascii="Neo Sans Pro" w:hAnsi="Neo Sans Pro"/>
-          <w:b/>
-          <w:lang w:val="es-ES"/>
-        </w:rPr>
-        <w:t>numFiscal</w:t>
-      </w:r>
-      <w:proofErr w:type="spellEnd"/>
-      <w:r>
-        <w:rPr>
-          <w:rFonts w:ascii="Neo Sans Pro" w:hAnsi="Neo Sans Pro"/>
-          <w:b/>
-          <w:lang w:val="es-ES"/>
-        </w:rPr>
-        <w:t>}</w:t>
+        <w:t xml:space="preserve"> ${numFiscal}</w:t>
       </w:r>
       <w:r>
         <w:rPr>
@@ -1354,25 +773,7 @@
           <w:b/>
           <w:lang w:val="es-ES"/>
         </w:rPr>
-        <w:t>${</w:t>
-      </w:r>
-      <w:proofErr w:type="spellStart"/>
-      <w:r>
-        <w:rPr>
-          <w:rFonts w:ascii="Neo Sans Pro" w:hAnsi="Neo Sans Pro"/>
-          <w:b/>
-          <w:lang w:val="es-ES"/>
-        </w:rPr>
-        <w:t>numDistrito</w:t>
-      </w:r>
-      <w:proofErr w:type="spellEnd"/>
-      <w:r>
-        <w:rPr>
-          <w:rFonts w:ascii="Neo Sans Pro" w:hAnsi="Neo Sans Pro"/>
-          <w:b/>
-          <w:lang w:val="es-ES"/>
-        </w:rPr>
-        <w:t>}</w:t>
+        <w:t>${numDistrito}</w:t>
       </w:r>
       <w:r>
         <w:rPr>

</xml_diff>